<commit_message>
lesson 355 - Thursday
</commit_message>
<xml_diff>
--- a/english_via_skype/solutions/doc/lesson_354_revision gym_edit.docx
+++ b/english_via_skype/solutions/doc/lesson_354_revision gym_edit.docx
@@ -333,7 +333,15 @@
           <w:szCs w:val="32"/>
           <w:lang w:val="en-US"/>
         </w:rPr>
-        <w:t>………………………………….</w:t>
+        <w:t>………………</w:t>
+      </w:r>
+      <w:r>
+        <w:rPr>
+          <w:sz w:val="32"/>
+          <w:szCs w:val="32"/>
+          <w:lang w:val="en-US"/>
+        </w:rPr>
+        <w:t>…………….</w:t>
       </w:r>
     </w:p>
     <w:p>
@@ -368,8 +376,6 @@
         </w:rPr>
         <w:t>……</w:t>
       </w:r>
-      <w:bookmarkStart w:id="0" w:name="_GoBack"/>
-      <w:bookmarkEnd w:id="0"/>
       <w:r>
         <w:rPr>
           <w:sz w:val="32"/>
@@ -433,8 +439,10 @@
           <w:szCs w:val="32"/>
           <w:lang w:val="en-US"/>
         </w:rPr>
-        <w:t>pecs</w:t>
-      </w:r>
+        <w:t>burn</w:t>
+      </w:r>
+      <w:bookmarkStart w:id="0" w:name="_GoBack"/>
+      <w:bookmarkEnd w:id="0"/>
       <w:r>
         <w:rPr>
           <w:sz w:val="32"/>

</xml_diff>